<commit_message>
llegué a la descripción del curso
</commit_message>
<xml_diff>
--- a/curso_ml_sat_dengue/programa_curso_machine_learning_dengue.docx
+++ b/curso_ml_sat_dengue/programa_curso_machine_learning_dengue.docx
@@ -42,29 +42,7 @@
           <w:sz w:val="22"/>
           <w:szCs w:val="22"/>
         </w:rPr>
-        <w:t xml:space="preserve">DESCRIPCIÓN DE ESPACIO DE FORMACIÓN PARA EL </w:t>
-      </w:r>
-    </w:p>
-    <w:p>
-      <w:pPr>
-        <w:pStyle w:val="Normal"/>
-        <w:ind w:left="-142" w:right="193"/>
-        <w:jc w:val="center"/>
-        <w:rPr>
-          <w:rFonts w:ascii="Arial" w:hAnsi="Arial" w:eastAsia="Arial" w:cs="Arial"/>
-          <w:b/>
-          <w:sz w:val="22"/>
-          <w:szCs w:val="22"/>
-        </w:rPr>
-      </w:pPr>
-      <w:r>
-        <w:rPr>
-          <w:rFonts w:eastAsia="Arial" w:cs="Arial" w:ascii="Arial" w:hAnsi="Arial"/>
-          <w:b/>
-          <w:sz w:val="22"/>
-          <w:szCs w:val="22"/>
-        </w:rPr>
-        <w:t>PROGRAMA DE DESARROLLO DOCENTE</w:t>
+        <w:t>DESCRIPCIÓN DE ESPACIO DE FORMACIÓN</w:t>
       </w:r>
     </w:p>
     <w:p>
@@ -125,20 +103,20 @@
         <w:tblLook w:val="0000" w:noHBand="0" w:noVBand="0" w:firstColumn="0" w:lastRow="0" w:lastColumn="0" w:firstRow="0"/>
       </w:tblPr>
       <w:tblGrid>
-        <w:gridCol w:w="1016"/>
-        <w:gridCol w:w="1245"/>
-        <w:gridCol w:w="425"/>
-        <w:gridCol w:w="112"/>
+        <w:gridCol w:w="1015"/>
+        <w:gridCol w:w="1246"/>
+        <w:gridCol w:w="424"/>
+        <w:gridCol w:w="113"/>
         <w:gridCol w:w="451"/>
         <w:gridCol w:w="855"/>
         <w:gridCol w:w="284"/>
         <w:gridCol w:w="475"/>
         <w:gridCol w:w="517"/>
         <w:gridCol w:w="425"/>
-        <w:gridCol w:w="1272"/>
-        <w:gridCol w:w="19"/>
-        <w:gridCol w:w="279"/>
-        <w:gridCol w:w="131"/>
+        <w:gridCol w:w="1273"/>
+        <w:gridCol w:w="18"/>
+        <w:gridCol w:w="280"/>
+        <w:gridCol w:w="130"/>
         <w:gridCol w:w="425"/>
         <w:gridCol w:w="2135"/>
       </w:tblGrid>
@@ -319,26 +297,50 @@
                 <w:sz w:val="22"/>
                 <w:szCs w:val="22"/>
               </w:rPr>
-              <w:t>Correo electrónico: programadesarrollodocente@udea.edu.co</w:t>
-            </w:r>
-          </w:p>
-          <w:p>
-            <w:pPr>
-              <w:pStyle w:val="Normal"/>
-              <w:jc w:val="both"/>
-              <w:rPr>
-                <w:rFonts w:ascii="Arial" w:hAnsi="Arial" w:eastAsia="Arial" w:cs="Arial"/>
-                <w:sz w:val="22"/>
-                <w:szCs w:val="22"/>
-              </w:rPr>
-            </w:pPr>
-            <w:r>
-              <w:rPr>
-                <w:rFonts w:eastAsia="Arial" w:cs="Arial" w:ascii="Arial" w:hAnsi="Arial"/>
-                <w:sz w:val="22"/>
-                <w:szCs w:val="22"/>
-              </w:rPr>
-              <w:t>Tel: 219 81 12 - 219 81 13 - Bloque 16-332</w:t>
+              <w:t xml:space="preserve">Correo electrónico: </w:t>
+            </w:r>
+            <w:r>
+              <w:rPr>
+                <w:rFonts w:eastAsia="Arial" w:cs="Arial" w:ascii="Arial" w:hAnsi="Arial"/>
+                <w:sz w:val="22"/>
+                <w:szCs w:val="22"/>
+              </w:rPr>
+              <w:t>marco.canas</w:t>
+            </w:r>
+            <w:r>
+              <w:rPr>
+                <w:rFonts w:eastAsia="Arial" w:cs="Arial" w:ascii="Arial" w:hAnsi="Arial"/>
+                <w:sz w:val="22"/>
+                <w:szCs w:val="22"/>
+              </w:rPr>
+              <w:t>@udea.edu.co</w:t>
+            </w:r>
+          </w:p>
+          <w:p>
+            <w:pPr>
+              <w:pStyle w:val="Normal"/>
+              <w:jc w:val="both"/>
+              <w:rPr>
+                <w:rFonts w:ascii="Arial" w:hAnsi="Arial" w:eastAsia="Arial" w:cs="Arial"/>
+                <w:sz w:val="22"/>
+                <w:szCs w:val="22"/>
+              </w:rPr>
+            </w:pPr>
+            <w:r>
+              <w:rPr>
+                <w:rFonts w:eastAsia="Arial" w:cs="Arial" w:ascii="Arial" w:hAnsi="Arial"/>
+                <w:sz w:val="22"/>
+                <w:szCs w:val="22"/>
+              </w:rPr>
+              <w:t xml:space="preserve">Tel: </w:t>
+            </w:r>
+            <w:r>
+              <w:rPr>
+                <w:rFonts w:eastAsia="Arial" w:cs="Arial" w:ascii="Arial" w:hAnsi="Arial"/>
+                <w:sz w:val="22"/>
+                <w:szCs w:val="22"/>
+              </w:rPr>
+              <w:t>3012391137</w:t>
             </w:r>
           </w:p>
         </w:tc>
@@ -412,7 +414,7 @@
         </w:tc>
         <w:tc>
           <w:tcPr>
-            <w:tcW w:w="3828" w:type="dxa"/>
+            <w:tcW w:w="3829" w:type="dxa"/>
             <w:gridSpan w:val="6"/>
             <w:tcBorders>
               <w:top w:val="single" w:sz="4" w:space="0" w:color="000000"/>
@@ -444,7 +446,7 @@
         </w:tc>
         <w:tc>
           <w:tcPr>
-            <w:tcW w:w="429" w:type="dxa"/>
+            <w:tcW w:w="428" w:type="dxa"/>
             <w:gridSpan w:val="3"/>
             <w:tcBorders>
               <w:top w:val="single" w:sz="4" w:space="0" w:color="000000"/>
@@ -587,7 +589,7 @@
         </w:tc>
         <w:tc>
           <w:tcPr>
-            <w:tcW w:w="425" w:type="dxa"/>
+            <w:tcW w:w="424" w:type="dxa"/>
             <w:tcBorders>
               <w:top w:val="single" w:sz="4" w:space="0" w:color="000000"/>
               <w:left w:val="single" w:sz="4" w:space="0" w:color="000000"/>
@@ -621,7 +623,7 @@
         </w:tc>
         <w:tc>
           <w:tcPr>
-            <w:tcW w:w="1418" w:type="dxa"/>
+            <w:tcW w:w="1419" w:type="dxa"/>
             <w:gridSpan w:val="3"/>
             <w:tcBorders>
               <w:top w:val="single" w:sz="4" w:space="0" w:color="000000"/>
@@ -782,7 +784,7 @@
         </w:tc>
         <w:tc>
           <w:tcPr>
-            <w:tcW w:w="279" w:type="dxa"/>
+            <w:tcW w:w="280" w:type="dxa"/>
             <w:tcBorders>
               <w:top w:val="single" w:sz="4" w:space="0" w:color="000000"/>
               <w:left w:val="single" w:sz="4" w:space="0" w:color="000000"/>
@@ -813,7 +815,7 @@
         </w:tc>
         <w:tc>
           <w:tcPr>
-            <w:tcW w:w="2691" w:type="dxa"/>
+            <w:tcW w:w="2690" w:type="dxa"/>
             <w:gridSpan w:val="3"/>
             <w:tcBorders>
               <w:top w:val="single" w:sz="4" w:space="0" w:color="000000"/>
@@ -913,15 +915,23 @@
                 <w:sz w:val="22"/>
                 <w:szCs w:val="22"/>
               </w:rPr>
-              <w:t xml:space="preserve">Análisis de Datos: </w:t>
-            </w:r>
-            <w:r>
-              <w:rPr>
-                <w:rFonts w:eastAsia="Arial" w:cs="Arial" w:ascii="Arial" w:hAnsi="Arial"/>
-                <w:sz w:val="22"/>
-                <w:szCs w:val="22"/>
-              </w:rPr>
-              <w:t>Una aplicación de los algoritmos ARIMA, SVM y Random Forestal diseño de un Sistema de Alertas Temprana para dengue en Caucasia (SAT-dengue)</w:t>
+              <w:t xml:space="preserve">Análisis de Datos: Una aplicación de los algoritmos ARIMA, SVM y Random Forest, </w:t>
+            </w:r>
+            <w:r>
+              <w:rPr>
+                <w:rFonts w:eastAsia="Arial" w:cs="Arial" w:ascii="Arial" w:hAnsi="Arial"/>
+                <w:sz w:val="22"/>
+                <w:szCs w:val="22"/>
+              </w:rPr>
+              <w:t xml:space="preserve">diseño de páginas web con Python para comunicación científica del </w:t>
+            </w:r>
+            <w:r>
+              <w:rPr>
+                <w:rFonts w:eastAsia="Arial" w:cs="Arial" w:ascii="Arial" w:hAnsi="Arial"/>
+                <w:sz w:val="22"/>
+                <w:szCs w:val="22"/>
+              </w:rPr>
+              <w:t xml:space="preserve"> diseño de un Sistema de Alertas Temprana para dengue en Caucasia (SAT-dengue)</w:t>
             </w:r>
           </w:p>
         </w:tc>
@@ -1035,7 +1045,7 @@
         </w:tc>
         <w:tc>
           <w:tcPr>
-            <w:tcW w:w="425" w:type="dxa"/>
+            <w:tcW w:w="424" w:type="dxa"/>
             <w:tcBorders>
               <w:top w:val="single" w:sz="4" w:space="0" w:color="000000"/>
               <w:left w:val="single" w:sz="4" w:space="0" w:color="000000"/>
@@ -1066,7 +1076,7 @@
         </w:tc>
         <w:tc>
           <w:tcPr>
-            <w:tcW w:w="2694" w:type="dxa"/>
+            <w:tcW w:w="2695" w:type="dxa"/>
             <w:gridSpan w:val="6"/>
             <w:tcBorders>
               <w:top w:val="single" w:sz="4" w:space="0" w:color="000000"/>
@@ -1512,7 +1522,7 @@
         </w:trPr>
         <w:tc>
           <w:tcPr>
-            <w:tcW w:w="1016" w:type="dxa"/>
+            <w:tcW w:w="1015" w:type="dxa"/>
             <w:vMerge w:val="restart"/>
             <w:tcBorders>
               <w:top w:val="single" w:sz="4" w:space="0" w:color="000000"/>
@@ -1545,7 +1555,7 @@
         </w:tc>
         <w:tc>
           <w:tcPr>
-            <w:tcW w:w="1245" w:type="dxa"/>
+            <w:tcW w:w="1246" w:type="dxa"/>
             <w:tcBorders>
               <w:top w:val="single" w:sz="4" w:space="0" w:color="000000"/>
               <w:left w:val="single" w:sz="4" w:space="0" w:color="000000"/>
@@ -1648,7 +1658,7 @@
         </w:trPr>
         <w:tc>
           <w:tcPr>
-            <w:tcW w:w="1016" w:type="dxa"/>
+            <w:tcW w:w="1015" w:type="dxa"/>
             <w:vMerge w:val="continue"/>
             <w:tcBorders>
               <w:top w:val="single" w:sz="4" w:space="0" w:color="000000"/>
@@ -1681,7 +1691,7 @@
         </w:tc>
         <w:tc>
           <w:tcPr>
-            <w:tcW w:w="1245" w:type="dxa"/>
+            <w:tcW w:w="1246" w:type="dxa"/>
             <w:tcBorders>
               <w:top w:val="single" w:sz="4" w:space="0" w:color="000000"/>
               <w:left w:val="single" w:sz="4" w:space="0" w:color="000000"/>
@@ -1784,7 +1794,7 @@
         </w:trPr>
         <w:tc>
           <w:tcPr>
-            <w:tcW w:w="1016" w:type="dxa"/>
+            <w:tcW w:w="1015" w:type="dxa"/>
             <w:vMerge w:val="continue"/>
             <w:tcBorders>
               <w:top w:val="single" w:sz="4" w:space="0" w:color="000000"/>
@@ -1817,7 +1827,7 @@
         </w:tc>
         <w:tc>
           <w:tcPr>
-            <w:tcW w:w="1245" w:type="dxa"/>
+            <w:tcW w:w="1246" w:type="dxa"/>
             <w:tcBorders>
               <w:top w:val="single" w:sz="4" w:space="0" w:color="000000"/>
               <w:left w:val="single" w:sz="4" w:space="0" w:color="000000"/>
@@ -1977,13 +1987,14 @@
             <w:pPr>
               <w:pStyle w:val="Normal"/>
               <w:numPr>
-                <w:ilvl w:val="1"/>
-                <w:numId w:val="1"/>
+                <w:ilvl w:val="0"/>
+                <w:numId w:val="0"/>
               </w:numPr>
               <w:tabs>
                 <w:tab w:val="clear" w:pos="720"/>
                 <w:tab w:val="left" w:pos="993" w:leader="none"/>
               </w:tabs>
+              <w:ind w:hanging="0" w:left="720"/>
               <w:jc w:val="both"/>
               <w:rPr>
                 <w:rFonts w:ascii="Arial" w:hAnsi="Arial" w:eastAsia="Arial" w:cs="Arial"/>
@@ -1999,16 +2010,7 @@
                 <w:sz w:val="22"/>
                 <w:szCs w:val="22"/>
               </w:rPr>
-              <w:t xml:space="preserve">Nombres: Marco Julio Cañas Campillo </w:t>
-            </w:r>
-            <w:r>
-              <w:rPr>
-                <w:rFonts w:eastAsia="Arial" w:cs="Arial" w:ascii="Arial" w:hAnsi="Arial"/>
-                <w:color w:val="000000"/>
-                <w:sz w:val="22"/>
-                <w:szCs w:val="22"/>
-              </w:rPr>
-              <w:t>(Magister en Ciencias Matemáticas)</w:t>
+              <w:t>Nombres: Marco Julio Cañas Campillo (Magister en Ciencias Matemáticas)</w:t>
             </w:r>
           </w:p>
           <w:p>
@@ -2038,16 +2040,67 @@
                 <w:sz w:val="22"/>
                 <w:szCs w:val="22"/>
               </w:rPr>
-              <w:t xml:space="preserve">Janis Zuñiga Ortega </w:t>
-            </w:r>
-            <w:r>
-              <w:rPr>
-                <w:rFonts w:eastAsia="Arial" w:cs="Arial" w:ascii="Arial" w:hAnsi="Arial"/>
+              <w:t xml:space="preserve">Nilson </w:t>
+            </w:r>
+          </w:p>
+          <w:p>
+            <w:pPr>
+              <w:pStyle w:val="Normal"/>
+              <w:numPr>
+                <w:ilvl w:val="0"/>
+                <w:numId w:val="0"/>
+              </w:numPr>
+              <w:tabs>
+                <w:tab w:val="clear" w:pos="720"/>
+                <w:tab w:val="left" w:pos="993" w:leader="none"/>
+              </w:tabs>
+              <w:ind w:hanging="0" w:left="720"/>
+              <w:jc w:val="both"/>
+              <w:rPr>
+                <w:rFonts w:ascii="Arial" w:hAnsi="Arial" w:eastAsia="Arial" w:cs="Arial"/>
                 <w:color w:val="000000"/>
                 <w:sz w:val="22"/>
                 <w:szCs w:val="22"/>
               </w:rPr>
-              <w:t>(Estudiante Investigadora de últimos semestre de Biología)</w:t>
+            </w:pPr>
+            <w:r>
+              <w:rPr>
+                <w:rFonts w:eastAsia="Arial" w:cs="Arial" w:ascii="Arial" w:hAnsi="Arial"/>
+                <w:color w:val="000000"/>
+                <w:sz w:val="22"/>
+                <w:szCs w:val="22"/>
+              </w:rPr>
+              <w:t>Rander  Antonio Ruiz Perez: rander.ruiz@udea.edu.co</w:t>
+            </w:r>
+          </w:p>
+          <w:p>
+            <w:pPr>
+              <w:pStyle w:val="Normal"/>
+              <w:numPr>
+                <w:ilvl w:val="0"/>
+                <w:numId w:val="0"/>
+              </w:numPr>
+              <w:tabs>
+                <w:tab w:val="clear" w:pos="720"/>
+                <w:tab w:val="left" w:pos="993" w:leader="none"/>
+              </w:tabs>
+              <w:ind w:hanging="0" w:left="720"/>
+              <w:jc w:val="both"/>
+              <w:rPr>
+                <w:rFonts w:ascii="Arial" w:hAnsi="Arial" w:eastAsia="Arial" w:cs="Arial"/>
+                <w:color w:val="000000"/>
+                <w:sz w:val="22"/>
+                <w:szCs w:val="22"/>
+              </w:rPr>
+            </w:pPr>
+            <w:r>
+              <w:rPr>
+                <w:rFonts w:eastAsia="Arial" w:cs="Arial" w:ascii="Arial" w:hAnsi="Arial"/>
+                <w:color w:val="000000"/>
+                <w:sz w:val="22"/>
+                <w:szCs w:val="22"/>
+              </w:rPr>
+              <w:t>Janis Zuñiga Ortega (Estudiante Investigadora de últimos semestre de Biología)</w:t>
             </w:r>
           </w:p>
           <w:p>
@@ -2124,16 +2177,7 @@
                 <w:sz w:val="22"/>
                 <w:szCs w:val="22"/>
               </w:rPr>
-              <w:t xml:space="preserve">Cédula: </w:t>
-            </w:r>
-            <w:r>
-              <w:rPr>
-                <w:rFonts w:eastAsia="Arial" w:cs="Arial" w:ascii="Arial" w:hAnsi="Arial"/>
-                <w:color w:val="000000"/>
-                <w:sz w:val="22"/>
-                <w:szCs w:val="22"/>
-              </w:rPr>
-              <w:t>98640265</w:t>
+              <w:t>Cédula: 98640265</w:t>
             </w:r>
           </w:p>
         </w:tc>
@@ -2268,16 +2312,7 @@
                 <w:sz w:val="22"/>
                 <w:szCs w:val="22"/>
               </w:rPr>
-              <w:t xml:space="preserve">Dirección: </w:t>
-            </w:r>
-            <w:r>
-              <w:rPr>
-                <w:rFonts w:eastAsia="Arial" w:cs="Arial" w:ascii="Arial" w:hAnsi="Arial"/>
-                <w:color w:val="000000"/>
-                <w:sz w:val="22"/>
-                <w:szCs w:val="22"/>
-              </w:rPr>
-              <w:t>Diagonal 11B N0. 29-12</w:t>
+              <w:t>Dirección: Diagonal 11B N0. 29-12</w:t>
             </w:r>
           </w:p>
         </w:tc>
@@ -2333,15 +2368,7 @@
                 <w:sz w:val="22"/>
                 <w:szCs w:val="22"/>
               </w:rPr>
-              <w:t xml:space="preserve"> (fijo y/o celular): </w:t>
-            </w:r>
-            <w:r>
-              <w:rPr>
-                <w:rFonts w:eastAsia="Arial" w:cs="Arial" w:ascii="Arial" w:hAnsi="Arial"/>
-                <w:sz w:val="22"/>
-                <w:szCs w:val="22"/>
-              </w:rPr>
-              <w:t>3012391137/3053047505</w:t>
+              <w:t xml:space="preserve"> (fijo y/o celular): 3012391137/3053047505</w:t>
             </w:r>
           </w:p>
         </w:tc>
@@ -2389,16 +2416,7 @@
                 <w:sz w:val="22"/>
                 <w:szCs w:val="22"/>
               </w:rPr>
-              <w:t xml:space="preserve">Tipo de vinculación con la U: </w:t>
-            </w:r>
-            <w:r>
-              <w:rPr>
-                <w:rFonts w:eastAsia="Arial" w:cs="Arial" w:ascii="Arial" w:hAnsi="Arial"/>
-                <w:color w:val="000000"/>
-                <w:sz w:val="22"/>
-                <w:szCs w:val="22"/>
-              </w:rPr>
-              <w:t>Docente Ocasional de Tiempo Completo</w:t>
+              <w:t>Tipo de vinculación con la U: Docente Ocasional de Tiempo Completo</w:t>
             </w:r>
           </w:p>
         </w:tc>
@@ -2446,25 +2464,7 @@
                 <w:sz w:val="22"/>
                 <w:szCs w:val="22"/>
               </w:rPr>
-              <w:t xml:space="preserve">Nivel académico: </w:t>
-            </w:r>
-            <w:r>
-              <w:rPr>
-                <w:rFonts w:eastAsia="Arial" w:cs="Arial" w:ascii="Arial" w:hAnsi="Arial"/>
-                <w:color w:val="000000"/>
-                <w:sz w:val="22"/>
-                <w:szCs w:val="22"/>
-              </w:rPr>
-              <w:t>Magister en Ciencias Matemáticas</w:t>
-            </w:r>
-            <w:r>
-              <w:rPr>
-                <w:rFonts w:eastAsia="Arial" w:cs="Arial" w:ascii="Arial" w:hAnsi="Arial"/>
-                <w:color w:val="000000"/>
-                <w:sz w:val="22"/>
-                <w:szCs w:val="22"/>
-              </w:rPr>
-              <w:t>.</w:t>
+              <w:t>Nivel académico: Magister en Ciencias Matemáticas.</w:t>
             </w:r>
           </w:p>
         </w:tc>
@@ -2588,7 +2588,1092 @@
               </w:rPr>
             </w:pPr>
             <w:r>
-              <w:rPr/>
+              <w:rPr>
+                <w:rFonts w:eastAsia="Arial" w:cs="Arial" w:ascii="Arial" w:hAnsi="Arial"/>
+                <w:sz w:val="22"/>
+                <w:szCs w:val="22"/>
+              </w:rPr>
+              <w:t>**Curso: Machine Learning con Python para Series de Tiempo y Diseño Web Científico**</w:t>
+            </w:r>
+          </w:p>
+          <w:p>
+            <w:pPr>
+              <w:pStyle w:val="Normal"/>
+              <w:shd w:val="clear" w:color="auto" w:fill="FFFFFF"/>
+              <w:jc w:val="both"/>
+              <w:rPr>
+                <w:rFonts w:ascii="Arial" w:hAnsi="Arial" w:eastAsia="Arial" w:cs="Arial"/>
+                <w:sz w:val="22"/>
+                <w:szCs w:val="22"/>
+              </w:rPr>
+            </w:pPr>
+            <w:r>
+              <w:rPr>
+                <w:rFonts w:eastAsia="Arial" w:cs="Arial" w:ascii="Arial" w:hAnsi="Arial"/>
+                <w:sz w:val="22"/>
+                <w:szCs w:val="22"/>
+              </w:rPr>
+            </w:r>
+          </w:p>
+          <w:p>
+            <w:pPr>
+              <w:pStyle w:val="Normal"/>
+              <w:shd w:val="clear" w:color="auto" w:fill="FFFFFF"/>
+              <w:jc w:val="both"/>
+              <w:rPr>
+                <w:rFonts w:ascii="Arial" w:hAnsi="Arial" w:eastAsia="Arial" w:cs="Arial"/>
+                <w:sz w:val="22"/>
+                <w:szCs w:val="22"/>
+              </w:rPr>
+            </w:pPr>
+            <w:r>
+              <w:rPr>
+                <w:rFonts w:eastAsia="Arial" w:cs="Arial" w:ascii="Arial" w:hAnsi="Arial"/>
+                <w:sz w:val="22"/>
+                <w:szCs w:val="22"/>
+              </w:rPr>
+              <w:t>**Descripción:**</w:t>
+            </w:r>
+          </w:p>
+          <w:p>
+            <w:pPr>
+              <w:pStyle w:val="Normal"/>
+              <w:shd w:val="clear" w:color="auto" w:fill="FFFFFF"/>
+              <w:jc w:val="both"/>
+              <w:rPr>
+                <w:rFonts w:ascii="Arial" w:hAnsi="Arial" w:eastAsia="Arial" w:cs="Arial"/>
+                <w:sz w:val="22"/>
+                <w:szCs w:val="22"/>
+              </w:rPr>
+            </w:pPr>
+            <w:r>
+              <w:rPr>
+                <w:rFonts w:eastAsia="Arial" w:cs="Arial" w:ascii="Arial" w:hAnsi="Arial"/>
+                <w:sz w:val="22"/>
+                <w:szCs w:val="22"/>
+              </w:rPr>
+              <w:t>Este curso integral combina la potencia del aprendizaje automático aplicado a series de tiempo con el desarrollo de habilidades prácticas para la comunicación científica a través de la creación de páginas web utilizando Python. A lo largo del curso, los participantes explorarán el fascinante mundo de las series de tiempo, desde técnicas tradicionales como ARIMA hasta modelos más avanzados como Support Vector Machines y Random Forests. Además, aprenderán a presentar sus resultados de manera efectiva mediante la creación de páginas web interactivas y atractivas.</w:t>
+            </w:r>
+          </w:p>
+          <w:p>
+            <w:pPr>
+              <w:pStyle w:val="Normal"/>
+              <w:shd w:val="clear" w:color="auto" w:fill="FFFFFF"/>
+              <w:jc w:val="both"/>
+              <w:rPr>
+                <w:rFonts w:ascii="Arial" w:hAnsi="Arial" w:eastAsia="Arial" w:cs="Arial"/>
+                <w:sz w:val="22"/>
+                <w:szCs w:val="22"/>
+              </w:rPr>
+            </w:pPr>
+            <w:r>
+              <w:rPr>
+                <w:rFonts w:eastAsia="Arial" w:cs="Arial" w:ascii="Arial" w:hAnsi="Arial"/>
+                <w:sz w:val="22"/>
+                <w:szCs w:val="22"/>
+              </w:rPr>
+            </w:r>
+          </w:p>
+          <w:p>
+            <w:pPr>
+              <w:pStyle w:val="Normal"/>
+              <w:shd w:val="clear" w:color="auto" w:fill="FFFFFF"/>
+              <w:jc w:val="both"/>
+              <w:rPr>
+                <w:rFonts w:ascii="Arial" w:hAnsi="Arial" w:eastAsia="Arial" w:cs="Arial"/>
+                <w:sz w:val="22"/>
+                <w:szCs w:val="22"/>
+              </w:rPr>
+            </w:pPr>
+            <w:r>
+              <w:rPr>
+                <w:rFonts w:eastAsia="Arial" w:cs="Arial" w:ascii="Arial" w:hAnsi="Arial"/>
+                <w:sz w:val="22"/>
+                <w:szCs w:val="22"/>
+              </w:rPr>
+              <w:t>**Contenido del Curso:**</w:t>
+            </w:r>
+          </w:p>
+          <w:p>
+            <w:pPr>
+              <w:pStyle w:val="Normal"/>
+              <w:shd w:val="clear" w:color="auto" w:fill="FFFFFF"/>
+              <w:jc w:val="both"/>
+              <w:rPr>
+                <w:rFonts w:ascii="Arial" w:hAnsi="Arial" w:eastAsia="Arial" w:cs="Arial"/>
+                <w:sz w:val="22"/>
+                <w:szCs w:val="22"/>
+              </w:rPr>
+            </w:pPr>
+            <w:r>
+              <w:rPr>
+                <w:rFonts w:eastAsia="Arial" w:cs="Arial" w:ascii="Arial" w:hAnsi="Arial"/>
+                <w:sz w:val="22"/>
+                <w:szCs w:val="22"/>
+              </w:rPr>
+            </w:r>
+          </w:p>
+          <w:p>
+            <w:pPr>
+              <w:pStyle w:val="Normal"/>
+              <w:shd w:val="clear" w:color="auto" w:fill="FFFFFF"/>
+              <w:jc w:val="both"/>
+              <w:rPr>
+                <w:rFonts w:ascii="Arial" w:hAnsi="Arial" w:eastAsia="Arial" w:cs="Arial"/>
+                <w:sz w:val="22"/>
+                <w:szCs w:val="22"/>
+              </w:rPr>
+            </w:pPr>
+            <w:r>
+              <w:rPr>
+                <w:rFonts w:eastAsia="Arial" w:cs="Arial" w:ascii="Arial" w:hAnsi="Arial"/>
+                <w:sz w:val="22"/>
+                <w:szCs w:val="22"/>
+              </w:rPr>
+              <w:t>1. **Introducción a las Series de Tiempo:**</w:t>
+            </w:r>
+          </w:p>
+          <w:p>
+            <w:pPr>
+              <w:pStyle w:val="Normal"/>
+              <w:shd w:val="clear" w:color="auto" w:fill="FFFFFF"/>
+              <w:jc w:val="both"/>
+              <w:rPr>
+                <w:rFonts w:ascii="Arial" w:hAnsi="Arial" w:eastAsia="Arial" w:cs="Arial"/>
+                <w:sz w:val="22"/>
+                <w:szCs w:val="22"/>
+              </w:rPr>
+            </w:pPr>
+            <w:r>
+              <w:rPr>
+                <w:rFonts w:eastAsia="Arial" w:cs="Arial" w:ascii="Arial" w:hAnsi="Arial"/>
+                <w:sz w:val="22"/>
+                <w:szCs w:val="22"/>
+              </w:rPr>
+              <w:t xml:space="preserve">   </w:t>
+            </w:r>
+            <w:r>
+              <w:rPr>
+                <w:rFonts w:eastAsia="Arial" w:cs="Arial" w:ascii="Arial" w:hAnsi="Arial"/>
+                <w:sz w:val="22"/>
+                <w:szCs w:val="22"/>
+              </w:rPr>
+              <w:t>- Conceptos básicos y características de las series de tiempo.</w:t>
+            </w:r>
+          </w:p>
+          <w:p>
+            <w:pPr>
+              <w:pStyle w:val="Normal"/>
+              <w:shd w:val="clear" w:color="auto" w:fill="FFFFFF"/>
+              <w:jc w:val="both"/>
+              <w:rPr>
+                <w:rFonts w:ascii="Arial" w:hAnsi="Arial" w:eastAsia="Arial" w:cs="Arial"/>
+                <w:sz w:val="22"/>
+                <w:szCs w:val="22"/>
+              </w:rPr>
+            </w:pPr>
+            <w:r>
+              <w:rPr>
+                <w:rFonts w:eastAsia="Arial" w:cs="Arial" w:ascii="Arial" w:hAnsi="Arial"/>
+                <w:sz w:val="22"/>
+                <w:szCs w:val="22"/>
+              </w:rPr>
+              <w:t xml:space="preserve">   </w:t>
+            </w:r>
+            <w:r>
+              <w:rPr>
+                <w:rFonts w:eastAsia="Arial" w:cs="Arial" w:ascii="Arial" w:hAnsi="Arial"/>
+                <w:sz w:val="22"/>
+                <w:szCs w:val="22"/>
+              </w:rPr>
+              <w:t>- Importancia en el análisis de datos temporales.</w:t>
+            </w:r>
+          </w:p>
+          <w:p>
+            <w:pPr>
+              <w:pStyle w:val="Normal"/>
+              <w:shd w:val="clear" w:color="auto" w:fill="FFFFFF"/>
+              <w:jc w:val="both"/>
+              <w:rPr>
+                <w:rFonts w:ascii="Arial" w:hAnsi="Arial" w:eastAsia="Arial" w:cs="Arial"/>
+                <w:sz w:val="22"/>
+                <w:szCs w:val="22"/>
+              </w:rPr>
+            </w:pPr>
+            <w:r>
+              <w:rPr>
+                <w:rFonts w:eastAsia="Arial" w:cs="Arial" w:ascii="Arial" w:hAnsi="Arial"/>
+                <w:sz w:val="22"/>
+                <w:szCs w:val="22"/>
+              </w:rPr>
+            </w:r>
+          </w:p>
+          <w:p>
+            <w:pPr>
+              <w:pStyle w:val="Normal"/>
+              <w:shd w:val="clear" w:color="auto" w:fill="FFFFFF"/>
+              <w:jc w:val="both"/>
+              <w:rPr>
+                <w:rFonts w:ascii="Arial" w:hAnsi="Arial" w:eastAsia="Arial" w:cs="Arial"/>
+                <w:sz w:val="22"/>
+                <w:szCs w:val="22"/>
+              </w:rPr>
+            </w:pPr>
+            <w:r>
+              <w:rPr>
+                <w:rFonts w:eastAsia="Arial" w:cs="Arial" w:ascii="Arial" w:hAnsi="Arial"/>
+                <w:sz w:val="22"/>
+                <w:szCs w:val="22"/>
+              </w:rPr>
+              <w:t>2. **ARIMA (Autoregressive Integrated Moving Average):**</w:t>
+            </w:r>
+          </w:p>
+          <w:p>
+            <w:pPr>
+              <w:pStyle w:val="Normal"/>
+              <w:shd w:val="clear" w:color="auto" w:fill="FFFFFF"/>
+              <w:jc w:val="both"/>
+              <w:rPr>
+                <w:rFonts w:ascii="Arial" w:hAnsi="Arial" w:eastAsia="Arial" w:cs="Arial"/>
+                <w:sz w:val="22"/>
+                <w:szCs w:val="22"/>
+              </w:rPr>
+            </w:pPr>
+            <w:r>
+              <w:rPr>
+                <w:rFonts w:eastAsia="Arial" w:cs="Arial" w:ascii="Arial" w:hAnsi="Arial"/>
+                <w:sz w:val="22"/>
+                <w:szCs w:val="22"/>
+              </w:rPr>
+              <w:t xml:space="preserve">   </w:t>
+            </w:r>
+            <w:r>
+              <w:rPr>
+                <w:rFonts w:eastAsia="Arial" w:cs="Arial" w:ascii="Arial" w:hAnsi="Arial"/>
+                <w:sz w:val="22"/>
+                <w:szCs w:val="22"/>
+              </w:rPr>
+              <w:t>- Teoría detrás de ARIMA y su aplicación práctica.</w:t>
+            </w:r>
+          </w:p>
+          <w:p>
+            <w:pPr>
+              <w:pStyle w:val="Normal"/>
+              <w:shd w:val="clear" w:color="auto" w:fill="FFFFFF"/>
+              <w:jc w:val="both"/>
+              <w:rPr>
+                <w:rFonts w:ascii="Arial" w:hAnsi="Arial" w:eastAsia="Arial" w:cs="Arial"/>
+                <w:sz w:val="22"/>
+                <w:szCs w:val="22"/>
+              </w:rPr>
+            </w:pPr>
+            <w:r>
+              <w:rPr>
+                <w:rFonts w:eastAsia="Arial" w:cs="Arial" w:ascii="Arial" w:hAnsi="Arial"/>
+                <w:sz w:val="22"/>
+                <w:szCs w:val="22"/>
+              </w:rPr>
+              <w:t xml:space="preserve">   </w:t>
+            </w:r>
+            <w:r>
+              <w:rPr>
+                <w:rFonts w:eastAsia="Arial" w:cs="Arial" w:ascii="Arial" w:hAnsi="Arial"/>
+                <w:sz w:val="22"/>
+                <w:szCs w:val="22"/>
+              </w:rPr>
+              <w:t>- Implementación en Python con ejemplos prácticos utilizando cuadernos Jupyter.</w:t>
+            </w:r>
+          </w:p>
+          <w:p>
+            <w:pPr>
+              <w:pStyle w:val="Normal"/>
+              <w:shd w:val="clear" w:color="auto" w:fill="FFFFFF"/>
+              <w:jc w:val="both"/>
+              <w:rPr>
+                <w:rFonts w:ascii="Arial" w:hAnsi="Arial" w:eastAsia="Arial" w:cs="Arial"/>
+                <w:sz w:val="22"/>
+                <w:szCs w:val="22"/>
+              </w:rPr>
+            </w:pPr>
+            <w:r>
+              <w:rPr>
+                <w:rFonts w:eastAsia="Arial" w:cs="Arial" w:ascii="Arial" w:hAnsi="Arial"/>
+                <w:sz w:val="22"/>
+                <w:szCs w:val="22"/>
+              </w:rPr>
+              <w:t xml:space="preserve">   </w:t>
+            </w:r>
+            <w:r>
+              <w:rPr>
+                <w:rFonts w:eastAsia="Arial" w:cs="Arial" w:ascii="Arial" w:hAnsi="Arial"/>
+                <w:sz w:val="22"/>
+                <w:szCs w:val="22"/>
+              </w:rPr>
+              <w:t>- Interpretación de resultados y ajuste de modelos.</w:t>
+            </w:r>
+          </w:p>
+          <w:p>
+            <w:pPr>
+              <w:pStyle w:val="Normal"/>
+              <w:shd w:val="clear" w:color="auto" w:fill="FFFFFF"/>
+              <w:jc w:val="both"/>
+              <w:rPr>
+                <w:rFonts w:ascii="Arial" w:hAnsi="Arial" w:eastAsia="Arial" w:cs="Arial"/>
+                <w:sz w:val="22"/>
+                <w:szCs w:val="22"/>
+              </w:rPr>
+            </w:pPr>
+            <w:r>
+              <w:rPr>
+                <w:rFonts w:eastAsia="Arial" w:cs="Arial" w:ascii="Arial" w:hAnsi="Arial"/>
+                <w:sz w:val="22"/>
+                <w:szCs w:val="22"/>
+              </w:rPr>
+            </w:r>
+          </w:p>
+          <w:p>
+            <w:pPr>
+              <w:pStyle w:val="Normal"/>
+              <w:shd w:val="clear" w:color="auto" w:fill="FFFFFF"/>
+              <w:jc w:val="both"/>
+              <w:rPr>
+                <w:rFonts w:ascii="Arial" w:hAnsi="Arial" w:eastAsia="Arial" w:cs="Arial"/>
+                <w:sz w:val="22"/>
+                <w:szCs w:val="22"/>
+              </w:rPr>
+            </w:pPr>
+            <w:r>
+              <w:rPr>
+                <w:rFonts w:eastAsia="Arial" w:cs="Arial" w:ascii="Arial" w:hAnsi="Arial"/>
+                <w:sz w:val="22"/>
+                <w:szCs w:val="22"/>
+              </w:rPr>
+              <w:t>3. **Support Vector Machine (SVM):**</w:t>
+            </w:r>
+          </w:p>
+          <w:p>
+            <w:pPr>
+              <w:pStyle w:val="Normal"/>
+              <w:shd w:val="clear" w:color="auto" w:fill="FFFFFF"/>
+              <w:jc w:val="both"/>
+              <w:rPr>
+                <w:rFonts w:ascii="Arial" w:hAnsi="Arial" w:eastAsia="Arial" w:cs="Arial"/>
+                <w:sz w:val="22"/>
+                <w:szCs w:val="22"/>
+              </w:rPr>
+            </w:pPr>
+            <w:r>
+              <w:rPr>
+                <w:rFonts w:eastAsia="Arial" w:cs="Arial" w:ascii="Arial" w:hAnsi="Arial"/>
+                <w:sz w:val="22"/>
+                <w:szCs w:val="22"/>
+              </w:rPr>
+              <w:t xml:space="preserve">   </w:t>
+            </w:r>
+            <w:r>
+              <w:rPr>
+                <w:rFonts w:eastAsia="Arial" w:cs="Arial" w:ascii="Arial" w:hAnsi="Arial"/>
+                <w:sz w:val="22"/>
+                <w:szCs w:val="22"/>
+              </w:rPr>
+              <w:t>- Fundamentos teóricos de SVM y su aplicación en series de tiempo.</w:t>
+            </w:r>
+          </w:p>
+          <w:p>
+            <w:pPr>
+              <w:pStyle w:val="Normal"/>
+              <w:shd w:val="clear" w:color="auto" w:fill="FFFFFF"/>
+              <w:jc w:val="both"/>
+              <w:rPr>
+                <w:rFonts w:ascii="Arial" w:hAnsi="Arial" w:eastAsia="Arial" w:cs="Arial"/>
+                <w:sz w:val="22"/>
+                <w:szCs w:val="22"/>
+              </w:rPr>
+            </w:pPr>
+            <w:r>
+              <w:rPr>
+                <w:rFonts w:eastAsia="Arial" w:cs="Arial" w:ascii="Arial" w:hAnsi="Arial"/>
+                <w:sz w:val="22"/>
+                <w:szCs w:val="22"/>
+              </w:rPr>
+              <w:t xml:space="preserve">   </w:t>
+            </w:r>
+            <w:r>
+              <w:rPr>
+                <w:rFonts w:eastAsia="Arial" w:cs="Arial" w:ascii="Arial" w:hAnsi="Arial"/>
+                <w:sz w:val="22"/>
+                <w:szCs w:val="22"/>
+              </w:rPr>
+              <w:t>- Ejercicios prácticos para la implementación de SVM en Python.</w:t>
+            </w:r>
+          </w:p>
+          <w:p>
+            <w:pPr>
+              <w:pStyle w:val="Normal"/>
+              <w:shd w:val="clear" w:color="auto" w:fill="FFFFFF"/>
+              <w:jc w:val="both"/>
+              <w:rPr>
+                <w:rFonts w:ascii="Arial" w:hAnsi="Arial" w:eastAsia="Arial" w:cs="Arial"/>
+                <w:sz w:val="22"/>
+                <w:szCs w:val="22"/>
+              </w:rPr>
+            </w:pPr>
+            <w:r>
+              <w:rPr>
+                <w:rFonts w:eastAsia="Arial" w:cs="Arial" w:ascii="Arial" w:hAnsi="Arial"/>
+                <w:sz w:val="22"/>
+                <w:szCs w:val="22"/>
+              </w:rPr>
+              <w:t xml:space="preserve">   </w:t>
+            </w:r>
+            <w:r>
+              <w:rPr>
+                <w:rFonts w:eastAsia="Arial" w:cs="Arial" w:ascii="Arial" w:hAnsi="Arial"/>
+                <w:sz w:val="22"/>
+                <w:szCs w:val="22"/>
+              </w:rPr>
+              <w:t>- Optimización de parámetros y evaluación del rendimiento.</w:t>
+            </w:r>
+          </w:p>
+          <w:p>
+            <w:pPr>
+              <w:pStyle w:val="Normal"/>
+              <w:shd w:val="clear" w:color="auto" w:fill="FFFFFF"/>
+              <w:jc w:val="both"/>
+              <w:rPr>
+                <w:rFonts w:ascii="Arial" w:hAnsi="Arial" w:eastAsia="Arial" w:cs="Arial"/>
+                <w:sz w:val="22"/>
+                <w:szCs w:val="22"/>
+              </w:rPr>
+            </w:pPr>
+            <w:r>
+              <w:rPr>
+                <w:rFonts w:eastAsia="Arial" w:cs="Arial" w:ascii="Arial" w:hAnsi="Arial"/>
+                <w:sz w:val="22"/>
+                <w:szCs w:val="22"/>
+              </w:rPr>
+            </w:r>
+          </w:p>
+          <w:p>
+            <w:pPr>
+              <w:pStyle w:val="Normal"/>
+              <w:shd w:val="clear" w:color="auto" w:fill="FFFFFF"/>
+              <w:jc w:val="both"/>
+              <w:rPr>
+                <w:rFonts w:ascii="Arial" w:hAnsi="Arial" w:eastAsia="Arial" w:cs="Arial"/>
+                <w:sz w:val="22"/>
+                <w:szCs w:val="22"/>
+              </w:rPr>
+            </w:pPr>
+            <w:r>
+              <w:rPr>
+                <w:rFonts w:eastAsia="Arial" w:cs="Arial" w:ascii="Arial" w:hAnsi="Arial"/>
+                <w:sz w:val="22"/>
+                <w:szCs w:val="22"/>
+              </w:rPr>
+              <w:t>4. **Random Forest:**</w:t>
+            </w:r>
+          </w:p>
+          <w:p>
+            <w:pPr>
+              <w:pStyle w:val="Normal"/>
+              <w:shd w:val="clear" w:color="auto" w:fill="FFFFFF"/>
+              <w:jc w:val="both"/>
+              <w:rPr>
+                <w:rFonts w:ascii="Arial" w:hAnsi="Arial" w:eastAsia="Arial" w:cs="Arial"/>
+                <w:sz w:val="22"/>
+                <w:szCs w:val="22"/>
+              </w:rPr>
+            </w:pPr>
+            <w:r>
+              <w:rPr>
+                <w:rFonts w:eastAsia="Arial" w:cs="Arial" w:ascii="Arial" w:hAnsi="Arial"/>
+                <w:sz w:val="22"/>
+                <w:szCs w:val="22"/>
+              </w:rPr>
+              <w:t xml:space="preserve">   </w:t>
+            </w:r>
+            <w:r>
+              <w:rPr>
+                <w:rFonts w:eastAsia="Arial" w:cs="Arial" w:ascii="Arial" w:hAnsi="Arial"/>
+                <w:sz w:val="22"/>
+                <w:szCs w:val="22"/>
+              </w:rPr>
+              <w:t>- Entendimiento de Random Forest y su adaptación a problemas de series de tiempo.</w:t>
+            </w:r>
+          </w:p>
+          <w:p>
+            <w:pPr>
+              <w:pStyle w:val="Normal"/>
+              <w:shd w:val="clear" w:color="auto" w:fill="FFFFFF"/>
+              <w:jc w:val="both"/>
+              <w:rPr>
+                <w:rFonts w:ascii="Arial" w:hAnsi="Arial" w:eastAsia="Arial" w:cs="Arial"/>
+                <w:sz w:val="22"/>
+                <w:szCs w:val="22"/>
+              </w:rPr>
+            </w:pPr>
+            <w:r>
+              <w:rPr>
+                <w:rFonts w:eastAsia="Arial" w:cs="Arial" w:ascii="Arial" w:hAnsi="Arial"/>
+                <w:sz w:val="22"/>
+                <w:szCs w:val="22"/>
+              </w:rPr>
+              <w:t xml:space="preserve">   </w:t>
+            </w:r>
+            <w:r>
+              <w:rPr>
+                <w:rFonts w:eastAsia="Arial" w:cs="Arial" w:ascii="Arial" w:hAnsi="Arial"/>
+                <w:sz w:val="22"/>
+                <w:szCs w:val="22"/>
+              </w:rPr>
+              <w:t>- Implementación paso a paso en Python.</w:t>
+            </w:r>
+          </w:p>
+          <w:p>
+            <w:pPr>
+              <w:pStyle w:val="Normal"/>
+              <w:shd w:val="clear" w:color="auto" w:fill="FFFFFF"/>
+              <w:jc w:val="both"/>
+              <w:rPr>
+                <w:rFonts w:ascii="Arial" w:hAnsi="Arial" w:eastAsia="Arial" w:cs="Arial"/>
+                <w:sz w:val="22"/>
+                <w:szCs w:val="22"/>
+              </w:rPr>
+            </w:pPr>
+            <w:r>
+              <w:rPr>
+                <w:rFonts w:eastAsia="Arial" w:cs="Arial" w:ascii="Arial" w:hAnsi="Arial"/>
+                <w:sz w:val="22"/>
+                <w:szCs w:val="22"/>
+              </w:rPr>
+              <w:t xml:space="preserve">   </w:t>
+            </w:r>
+            <w:r>
+              <w:rPr>
+                <w:rFonts w:eastAsia="Arial" w:cs="Arial" w:ascii="Arial" w:hAnsi="Arial"/>
+                <w:sz w:val="22"/>
+                <w:szCs w:val="22"/>
+              </w:rPr>
+              <w:t>- Estrategias de validación y comparación con otros modelos.</w:t>
+            </w:r>
+          </w:p>
+          <w:p>
+            <w:pPr>
+              <w:pStyle w:val="Normal"/>
+              <w:shd w:val="clear" w:color="auto" w:fill="FFFFFF"/>
+              <w:jc w:val="both"/>
+              <w:rPr>
+                <w:rFonts w:ascii="Arial" w:hAnsi="Arial" w:eastAsia="Arial" w:cs="Arial"/>
+                <w:sz w:val="22"/>
+                <w:szCs w:val="22"/>
+              </w:rPr>
+            </w:pPr>
+            <w:r>
+              <w:rPr>
+                <w:rFonts w:eastAsia="Arial" w:cs="Arial" w:ascii="Arial" w:hAnsi="Arial"/>
+                <w:sz w:val="22"/>
+                <w:szCs w:val="22"/>
+              </w:rPr>
+            </w:r>
+          </w:p>
+          <w:p>
+            <w:pPr>
+              <w:pStyle w:val="Normal"/>
+              <w:shd w:val="clear" w:color="auto" w:fill="FFFFFF"/>
+              <w:jc w:val="both"/>
+              <w:rPr>
+                <w:rFonts w:ascii="Arial" w:hAnsi="Arial" w:eastAsia="Arial" w:cs="Arial"/>
+                <w:sz w:val="22"/>
+                <w:szCs w:val="22"/>
+              </w:rPr>
+            </w:pPr>
+            <w:r>
+              <w:rPr>
+                <w:rFonts w:eastAsia="Arial" w:cs="Arial" w:ascii="Arial" w:hAnsi="Arial"/>
+                <w:sz w:val="22"/>
+                <w:szCs w:val="22"/>
+              </w:rPr>
+              <w:t>5. **Diseño de Páginas Web con Python:**</w:t>
+            </w:r>
+          </w:p>
+          <w:p>
+            <w:pPr>
+              <w:pStyle w:val="Normal"/>
+              <w:shd w:val="clear" w:color="auto" w:fill="FFFFFF"/>
+              <w:jc w:val="both"/>
+              <w:rPr>
+                <w:rFonts w:ascii="Arial" w:hAnsi="Arial" w:eastAsia="Arial" w:cs="Arial"/>
+                <w:sz w:val="22"/>
+                <w:szCs w:val="22"/>
+              </w:rPr>
+            </w:pPr>
+            <w:r>
+              <w:rPr>
+                <w:rFonts w:eastAsia="Arial" w:cs="Arial" w:ascii="Arial" w:hAnsi="Arial"/>
+                <w:sz w:val="22"/>
+                <w:szCs w:val="22"/>
+              </w:rPr>
+              <w:t xml:space="preserve">   </w:t>
+            </w:r>
+            <w:r>
+              <w:rPr>
+                <w:rFonts w:eastAsia="Arial" w:cs="Arial" w:ascii="Arial" w:hAnsi="Arial"/>
+                <w:sz w:val="22"/>
+                <w:szCs w:val="22"/>
+              </w:rPr>
+              <w:t>- Introducción a herramientas y bibliotecas para diseño web con Python (Flask, Django, etc.).</w:t>
+            </w:r>
+          </w:p>
+          <w:p>
+            <w:pPr>
+              <w:pStyle w:val="Normal"/>
+              <w:shd w:val="clear" w:color="auto" w:fill="FFFFFF"/>
+              <w:jc w:val="both"/>
+              <w:rPr>
+                <w:rFonts w:ascii="Arial" w:hAnsi="Arial" w:eastAsia="Arial" w:cs="Arial"/>
+                <w:sz w:val="22"/>
+                <w:szCs w:val="22"/>
+              </w:rPr>
+            </w:pPr>
+            <w:r>
+              <w:rPr>
+                <w:rFonts w:eastAsia="Arial" w:cs="Arial" w:ascii="Arial" w:hAnsi="Arial"/>
+                <w:sz w:val="22"/>
+                <w:szCs w:val="22"/>
+              </w:rPr>
+              <w:t xml:space="preserve">   </w:t>
+            </w:r>
+            <w:r>
+              <w:rPr>
+                <w:rFonts w:eastAsia="Arial" w:cs="Arial" w:ascii="Arial" w:hAnsi="Arial"/>
+                <w:sz w:val="22"/>
+                <w:szCs w:val="22"/>
+              </w:rPr>
+              <w:t>- Creación de visualizaciones interactivas para comunicación científica.</w:t>
+            </w:r>
+          </w:p>
+          <w:p>
+            <w:pPr>
+              <w:pStyle w:val="Normal"/>
+              <w:shd w:val="clear" w:color="auto" w:fill="FFFFFF"/>
+              <w:jc w:val="both"/>
+              <w:rPr>
+                <w:rFonts w:ascii="Arial" w:hAnsi="Arial" w:eastAsia="Arial" w:cs="Arial"/>
+                <w:sz w:val="22"/>
+                <w:szCs w:val="22"/>
+              </w:rPr>
+            </w:pPr>
+            <w:r>
+              <w:rPr>
+                <w:rFonts w:eastAsia="Arial" w:cs="Arial" w:ascii="Arial" w:hAnsi="Arial"/>
+                <w:sz w:val="22"/>
+                <w:szCs w:val="22"/>
+              </w:rPr>
+              <w:t xml:space="preserve">   </w:t>
+            </w:r>
+            <w:r>
+              <w:rPr>
+                <w:rFonts w:eastAsia="Arial" w:cs="Arial" w:ascii="Arial" w:hAnsi="Arial"/>
+                <w:sz w:val="22"/>
+                <w:szCs w:val="22"/>
+              </w:rPr>
+              <w:t>- Integración de resultados de modelos de series de tiempo en la página web.</w:t>
+            </w:r>
+          </w:p>
+          <w:p>
+            <w:pPr>
+              <w:pStyle w:val="Normal"/>
+              <w:shd w:val="clear" w:color="auto" w:fill="FFFFFF"/>
+              <w:jc w:val="both"/>
+              <w:rPr>
+                <w:rFonts w:ascii="Arial" w:hAnsi="Arial" w:eastAsia="Arial" w:cs="Arial"/>
+                <w:sz w:val="22"/>
+                <w:szCs w:val="22"/>
+              </w:rPr>
+            </w:pPr>
+            <w:r>
+              <w:rPr>
+                <w:rFonts w:eastAsia="Arial" w:cs="Arial" w:ascii="Arial" w:hAnsi="Arial"/>
+                <w:sz w:val="22"/>
+                <w:szCs w:val="22"/>
+              </w:rPr>
+            </w:r>
+          </w:p>
+          <w:p>
+            <w:pPr>
+              <w:pStyle w:val="Normal"/>
+              <w:shd w:val="clear" w:color="auto" w:fill="FFFFFF"/>
+              <w:jc w:val="both"/>
+              <w:rPr>
+                <w:rFonts w:ascii="Arial" w:hAnsi="Arial" w:eastAsia="Arial" w:cs="Arial"/>
+                <w:sz w:val="22"/>
+                <w:szCs w:val="22"/>
+              </w:rPr>
+            </w:pPr>
+            <w:r>
+              <w:rPr>
+                <w:rFonts w:eastAsia="Arial" w:cs="Arial" w:ascii="Arial" w:hAnsi="Arial"/>
+                <w:sz w:val="22"/>
+                <w:szCs w:val="22"/>
+              </w:rPr>
+              <w:t>6. **GitHub y Jupyter Notebooks:**</w:t>
+            </w:r>
+          </w:p>
+          <w:p>
+            <w:pPr>
+              <w:pStyle w:val="Normal"/>
+              <w:shd w:val="clear" w:color="auto" w:fill="FFFFFF"/>
+              <w:jc w:val="both"/>
+              <w:rPr>
+                <w:rFonts w:ascii="Arial" w:hAnsi="Arial" w:eastAsia="Arial" w:cs="Arial"/>
+                <w:sz w:val="22"/>
+                <w:szCs w:val="22"/>
+              </w:rPr>
+            </w:pPr>
+            <w:r>
+              <w:rPr>
+                <w:rFonts w:eastAsia="Arial" w:cs="Arial" w:ascii="Arial" w:hAnsi="Arial"/>
+                <w:sz w:val="22"/>
+                <w:szCs w:val="22"/>
+              </w:rPr>
+              <w:t xml:space="preserve">   </w:t>
+            </w:r>
+            <w:r>
+              <w:rPr>
+                <w:rFonts w:eastAsia="Arial" w:cs="Arial" w:ascii="Arial" w:hAnsi="Arial"/>
+                <w:sz w:val="22"/>
+                <w:szCs w:val="22"/>
+              </w:rPr>
+              <w:t>- Uso efectivo de GitHub para gestionar y compartir cuadernos Jupyter.</w:t>
+            </w:r>
+          </w:p>
+          <w:p>
+            <w:pPr>
+              <w:pStyle w:val="Normal"/>
+              <w:shd w:val="clear" w:color="auto" w:fill="FFFFFF"/>
+              <w:jc w:val="both"/>
+              <w:rPr>
+                <w:rFonts w:ascii="Arial" w:hAnsi="Arial" w:eastAsia="Arial" w:cs="Arial"/>
+                <w:sz w:val="22"/>
+                <w:szCs w:val="22"/>
+              </w:rPr>
+            </w:pPr>
+            <w:r>
+              <w:rPr>
+                <w:rFonts w:eastAsia="Arial" w:cs="Arial" w:ascii="Arial" w:hAnsi="Arial"/>
+                <w:sz w:val="22"/>
+                <w:szCs w:val="22"/>
+              </w:rPr>
+              <w:t xml:space="preserve">   </w:t>
+            </w:r>
+            <w:r>
+              <w:rPr>
+                <w:rFonts w:eastAsia="Arial" w:cs="Arial" w:ascii="Arial" w:hAnsi="Arial"/>
+                <w:sz w:val="22"/>
+                <w:szCs w:val="22"/>
+              </w:rPr>
+              <w:t>- Colaboración en proyectos y control de versiones.</w:t>
+            </w:r>
+          </w:p>
+          <w:p>
+            <w:pPr>
+              <w:pStyle w:val="Normal"/>
+              <w:shd w:val="clear" w:color="auto" w:fill="FFFFFF"/>
+              <w:jc w:val="both"/>
+              <w:rPr>
+                <w:rFonts w:ascii="Arial" w:hAnsi="Arial" w:eastAsia="Arial" w:cs="Arial"/>
+                <w:sz w:val="22"/>
+                <w:szCs w:val="22"/>
+              </w:rPr>
+            </w:pPr>
+            <w:r>
+              <w:rPr>
+                <w:rFonts w:eastAsia="Arial" w:cs="Arial" w:ascii="Arial" w:hAnsi="Arial"/>
+                <w:sz w:val="22"/>
+                <w:szCs w:val="22"/>
+              </w:rPr>
+            </w:r>
+          </w:p>
+          <w:p>
+            <w:pPr>
+              <w:pStyle w:val="Normal"/>
+              <w:shd w:val="clear" w:color="auto" w:fill="FFFFFF"/>
+              <w:jc w:val="both"/>
+              <w:rPr>
+                <w:rFonts w:ascii="Arial" w:hAnsi="Arial" w:eastAsia="Arial" w:cs="Arial"/>
+                <w:sz w:val="22"/>
+                <w:szCs w:val="22"/>
+              </w:rPr>
+            </w:pPr>
+            <w:r>
+              <w:rPr>
+                <w:rFonts w:eastAsia="Arial" w:cs="Arial" w:ascii="Arial" w:hAnsi="Arial"/>
+                <w:sz w:val="22"/>
+                <w:szCs w:val="22"/>
+              </w:rPr>
+              <w:t>7. **Clases Virtuales y Recursos:**</w:t>
+            </w:r>
+          </w:p>
+          <w:p>
+            <w:pPr>
+              <w:pStyle w:val="Normal"/>
+              <w:shd w:val="clear" w:color="auto" w:fill="FFFFFF"/>
+              <w:jc w:val="both"/>
+              <w:rPr>
+                <w:rFonts w:ascii="Arial" w:hAnsi="Arial" w:eastAsia="Arial" w:cs="Arial"/>
+                <w:sz w:val="22"/>
+                <w:szCs w:val="22"/>
+              </w:rPr>
+            </w:pPr>
+            <w:r>
+              <w:rPr>
+                <w:rFonts w:eastAsia="Arial" w:cs="Arial" w:ascii="Arial" w:hAnsi="Arial"/>
+                <w:sz w:val="22"/>
+                <w:szCs w:val="22"/>
+              </w:rPr>
+              <w:t xml:space="preserve">   </w:t>
+            </w:r>
+            <w:r>
+              <w:rPr>
+                <w:rFonts w:eastAsia="Arial" w:cs="Arial" w:ascii="Arial" w:hAnsi="Arial"/>
+                <w:sz w:val="22"/>
+                <w:szCs w:val="22"/>
+              </w:rPr>
+              <w:t>- Video-clases alojadas en el canal DIMATHDATA en YouTube para cada módulo.</w:t>
+            </w:r>
+          </w:p>
+          <w:p>
+            <w:pPr>
+              <w:pStyle w:val="Normal"/>
+              <w:shd w:val="clear" w:color="auto" w:fill="FFFFFF"/>
+              <w:jc w:val="both"/>
+              <w:rPr>
+                <w:rFonts w:ascii="Arial" w:hAnsi="Arial" w:eastAsia="Arial" w:cs="Arial"/>
+                <w:sz w:val="22"/>
+                <w:szCs w:val="22"/>
+              </w:rPr>
+            </w:pPr>
+            <w:r>
+              <w:rPr>
+                <w:rFonts w:eastAsia="Arial" w:cs="Arial" w:ascii="Arial" w:hAnsi="Arial"/>
+                <w:sz w:val="22"/>
+                <w:szCs w:val="22"/>
+              </w:rPr>
+              <w:t xml:space="preserve">   </w:t>
+            </w:r>
+            <w:r>
+              <w:rPr>
+                <w:rFonts w:eastAsia="Arial" w:cs="Arial" w:ascii="Arial" w:hAnsi="Arial"/>
+                <w:sz w:val="22"/>
+                <w:szCs w:val="22"/>
+              </w:rPr>
+              <w:t>- Sesiones en vivo para preguntas y discusiones.</w:t>
+            </w:r>
+          </w:p>
+          <w:p>
+            <w:pPr>
+              <w:pStyle w:val="Normal"/>
+              <w:shd w:val="clear" w:color="auto" w:fill="FFFFFF"/>
+              <w:jc w:val="both"/>
+              <w:rPr>
+                <w:rFonts w:ascii="Arial" w:hAnsi="Arial" w:eastAsia="Arial" w:cs="Arial"/>
+                <w:sz w:val="22"/>
+                <w:szCs w:val="22"/>
+              </w:rPr>
+            </w:pPr>
+            <w:r>
+              <w:rPr>
+                <w:rFonts w:eastAsia="Arial" w:cs="Arial" w:ascii="Arial" w:hAnsi="Arial"/>
+                <w:sz w:val="22"/>
+                <w:szCs w:val="22"/>
+              </w:rPr>
+              <w:t xml:space="preserve">   </w:t>
+            </w:r>
+            <w:r>
+              <w:rPr>
+                <w:rFonts w:eastAsia="Arial" w:cs="Arial" w:ascii="Arial" w:hAnsi="Arial"/>
+                <w:sz w:val="22"/>
+                <w:szCs w:val="22"/>
+              </w:rPr>
+              <w:t>- Material adicional, ejercicios y proyectos para práctica independiente.</w:t>
+            </w:r>
+          </w:p>
+          <w:p>
+            <w:pPr>
+              <w:pStyle w:val="Normal"/>
+              <w:shd w:val="clear" w:color="auto" w:fill="FFFFFF"/>
+              <w:jc w:val="both"/>
+              <w:rPr>
+                <w:rFonts w:ascii="Arial" w:hAnsi="Arial" w:eastAsia="Arial" w:cs="Arial"/>
+                <w:sz w:val="22"/>
+                <w:szCs w:val="22"/>
+              </w:rPr>
+            </w:pPr>
+            <w:r>
+              <w:rPr>
+                <w:rFonts w:eastAsia="Arial" w:cs="Arial" w:ascii="Arial" w:hAnsi="Arial"/>
+                <w:sz w:val="22"/>
+                <w:szCs w:val="22"/>
+              </w:rPr>
+            </w:r>
+          </w:p>
+          <w:p>
+            <w:pPr>
+              <w:pStyle w:val="Normal"/>
+              <w:shd w:val="clear" w:color="auto" w:fill="FFFFFF"/>
+              <w:jc w:val="both"/>
+              <w:rPr>
+                <w:rFonts w:ascii="Arial" w:hAnsi="Arial" w:eastAsia="Arial" w:cs="Arial"/>
+                <w:sz w:val="22"/>
+                <w:szCs w:val="22"/>
+              </w:rPr>
+            </w:pPr>
+            <w:r>
+              <w:rPr>
+                <w:rFonts w:eastAsia="Arial" w:cs="Arial" w:ascii="Arial" w:hAnsi="Arial"/>
+                <w:sz w:val="22"/>
+                <w:szCs w:val="22"/>
+              </w:rPr>
+              <w:t>**Requisitos:**</w:t>
+            </w:r>
+          </w:p>
+          <w:p>
+            <w:pPr>
+              <w:pStyle w:val="Normal"/>
+              <w:shd w:val="clear" w:color="auto" w:fill="FFFFFF"/>
+              <w:jc w:val="both"/>
+              <w:rPr>
+                <w:rFonts w:ascii="Arial" w:hAnsi="Arial" w:eastAsia="Arial" w:cs="Arial"/>
+                <w:sz w:val="22"/>
+                <w:szCs w:val="22"/>
+              </w:rPr>
+            </w:pPr>
+            <w:r>
+              <w:rPr>
+                <w:rFonts w:eastAsia="Arial" w:cs="Arial" w:ascii="Arial" w:hAnsi="Arial"/>
+                <w:sz w:val="22"/>
+                <w:szCs w:val="22"/>
+              </w:rPr>
+              <w:t>- Conocimientos básicos de Python.</w:t>
+            </w:r>
+          </w:p>
+          <w:p>
+            <w:pPr>
+              <w:pStyle w:val="Normal"/>
+              <w:shd w:val="clear" w:color="auto" w:fill="FFFFFF"/>
+              <w:jc w:val="both"/>
+              <w:rPr>
+                <w:rFonts w:ascii="Arial" w:hAnsi="Arial" w:eastAsia="Arial" w:cs="Arial"/>
+                <w:sz w:val="22"/>
+                <w:szCs w:val="22"/>
+              </w:rPr>
+            </w:pPr>
+            <w:r>
+              <w:rPr>
+                <w:rFonts w:eastAsia="Arial" w:cs="Arial" w:ascii="Arial" w:hAnsi="Arial"/>
+                <w:sz w:val="22"/>
+                <w:szCs w:val="22"/>
+              </w:rPr>
+              <w:t>- Familiaridad con conceptos estadísticos es útil pero no obligatoria.</w:t>
+            </w:r>
+          </w:p>
+          <w:p>
+            <w:pPr>
+              <w:pStyle w:val="Normal"/>
+              <w:shd w:val="clear" w:color="auto" w:fill="FFFFFF"/>
+              <w:jc w:val="both"/>
+              <w:rPr>
+                <w:rFonts w:ascii="Arial" w:hAnsi="Arial" w:eastAsia="Arial" w:cs="Arial"/>
+                <w:sz w:val="22"/>
+                <w:szCs w:val="22"/>
+              </w:rPr>
+            </w:pPr>
+            <w:r>
+              <w:rPr>
+                <w:rFonts w:eastAsia="Arial" w:cs="Arial" w:ascii="Arial" w:hAnsi="Arial"/>
+                <w:sz w:val="22"/>
+                <w:szCs w:val="22"/>
+              </w:rPr>
+            </w:r>
+          </w:p>
+          <w:p>
+            <w:pPr>
+              <w:pStyle w:val="Normal"/>
+              <w:shd w:val="clear" w:color="auto" w:fill="FFFFFF"/>
+              <w:jc w:val="both"/>
+              <w:rPr>
+                <w:rFonts w:ascii="Arial" w:hAnsi="Arial" w:eastAsia="Arial" w:cs="Arial"/>
+                <w:sz w:val="22"/>
+                <w:szCs w:val="22"/>
+              </w:rPr>
+            </w:pPr>
+            <w:r>
+              <w:rPr>
+                <w:rFonts w:eastAsia="Arial" w:cs="Arial" w:ascii="Arial" w:hAnsi="Arial"/>
+                <w:sz w:val="22"/>
+                <w:szCs w:val="22"/>
+              </w:rPr>
+              <w:t>**Metodología:**</w:t>
+            </w:r>
+          </w:p>
+          <w:p>
+            <w:pPr>
+              <w:pStyle w:val="Normal"/>
+              <w:shd w:val="clear" w:color="auto" w:fill="FFFFFF"/>
+              <w:jc w:val="both"/>
+              <w:rPr>
+                <w:rFonts w:ascii="Arial" w:hAnsi="Arial" w:eastAsia="Arial" w:cs="Arial"/>
+                <w:sz w:val="22"/>
+                <w:szCs w:val="22"/>
+              </w:rPr>
+            </w:pPr>
+            <w:r>
+              <w:rPr>
+                <w:rFonts w:eastAsia="Arial" w:cs="Arial" w:ascii="Arial" w:hAnsi="Arial"/>
+                <w:sz w:val="22"/>
+                <w:szCs w:val="22"/>
+              </w:rPr>
+              <w:t>El curso se imparte a través de video-clases, cuadernos Jupyter alojados en GitHub y sesiones interactivas. Los participantes trabajarán en proyectos prácticos y aplicarán los conceptos aprendidos en casos del mundo real.</w:t>
+            </w:r>
+          </w:p>
+          <w:p>
+            <w:pPr>
+              <w:pStyle w:val="Normal"/>
+              <w:shd w:val="clear" w:color="auto" w:fill="FFFFFF"/>
+              <w:jc w:val="both"/>
+              <w:rPr>
+                <w:rFonts w:ascii="Arial" w:hAnsi="Arial" w:eastAsia="Arial" w:cs="Arial"/>
+                <w:sz w:val="22"/>
+                <w:szCs w:val="22"/>
+              </w:rPr>
+            </w:pPr>
+            <w:r>
+              <w:rPr>
+                <w:rFonts w:eastAsia="Arial" w:cs="Arial" w:ascii="Arial" w:hAnsi="Arial"/>
+                <w:sz w:val="22"/>
+                <w:szCs w:val="22"/>
+              </w:rPr>
+            </w:r>
+          </w:p>
+          <w:p>
+            <w:pPr>
+              <w:pStyle w:val="Normal"/>
+              <w:shd w:val="clear" w:color="auto" w:fill="FFFFFF"/>
+              <w:jc w:val="both"/>
+              <w:rPr>
+                <w:rFonts w:ascii="Arial" w:hAnsi="Arial" w:eastAsia="Arial" w:cs="Arial"/>
+                <w:sz w:val="22"/>
+                <w:szCs w:val="22"/>
+              </w:rPr>
+            </w:pPr>
+            <w:r>
+              <w:rPr>
+                <w:rFonts w:eastAsia="Arial" w:cs="Arial" w:ascii="Arial" w:hAnsi="Arial"/>
+                <w:sz w:val="22"/>
+                <w:szCs w:val="22"/>
+              </w:rPr>
+              <w:t>¡Únete a nosotros para explorar el fascinante mundo de las series de tiempo y llevar tus habilidades de comunicación científica a un nuevo nivel con el poder de Python y el aprendizaje automático!</w:t>
             </w:r>
           </w:p>
         </w:tc>
@@ -3065,21 +4150,25 @@
                 <w:sz w:val="22"/>
                 <w:szCs w:val="22"/>
               </w:rPr>
-              <w:t xml:space="preserve">4. El algoritmo Random Forest aplicado a los datos de AMSC.. </w:t>
-            </w:r>
-          </w:p>
-          <w:p>
-            <w:pPr>
-              <w:pStyle w:val="Normal"/>
-              <w:jc w:val="both"/>
-              <w:rPr>
-                <w:rFonts w:ascii="Arial" w:hAnsi="Arial" w:eastAsia="Arial" w:cs="Arial"/>
-                <w:sz w:val="22"/>
-                <w:szCs w:val="22"/>
-              </w:rPr>
-            </w:pPr>
-            <w:r>
-              <w:rPr/>
+              <w:t>4. El algoritmo Random Forest aplicado a los datos de AMSC..</w:t>
+            </w:r>
+          </w:p>
+          <w:p>
+            <w:pPr>
+              <w:pStyle w:val="Normal"/>
+              <w:jc w:val="both"/>
+              <w:rPr>
+                <w:rFonts w:ascii="Arial" w:hAnsi="Arial" w:eastAsia="Arial" w:cs="Arial"/>
+                <w:sz w:val="22"/>
+                <w:szCs w:val="22"/>
+              </w:rPr>
+            </w:pPr>
+            <w:r>
+              <w:rPr>
+                <w:rFonts w:eastAsia="Arial" w:cs="Arial" w:ascii="Arial" w:hAnsi="Arial"/>
+                <w:sz w:val="22"/>
+                <w:szCs w:val="22"/>
+              </w:rPr>
             </w:r>
           </w:p>
           <w:p>

</xml_diff>

<commit_message>
obtencion y visualizacion de datos de AMSC
</commit_message>
<xml_diff>
--- a/curso_ml_sat_dengue/programa_curso_machine_learning_dengue.docx
+++ b/curso_ml_sat_dengue/programa_curso_machine_learning_dengue.docx
@@ -103,20 +103,20 @@
         <w:tblLook w:val="0000" w:noHBand="0" w:noVBand="0" w:firstColumn="0" w:lastRow="0" w:lastColumn="0" w:firstRow="0"/>
       </w:tblPr>
       <w:tblGrid>
-        <w:gridCol w:w="1015"/>
-        <w:gridCol w:w="1246"/>
-        <w:gridCol w:w="424"/>
-        <w:gridCol w:w="113"/>
+        <w:gridCol w:w="1014"/>
+        <w:gridCol w:w="1247"/>
+        <w:gridCol w:w="423"/>
+        <w:gridCol w:w="114"/>
         <w:gridCol w:w="451"/>
         <w:gridCol w:w="855"/>
         <w:gridCol w:w="284"/>
         <w:gridCol w:w="475"/>
         <w:gridCol w:w="517"/>
         <w:gridCol w:w="425"/>
-        <w:gridCol w:w="1273"/>
-        <w:gridCol w:w="18"/>
-        <w:gridCol w:w="280"/>
-        <w:gridCol w:w="130"/>
+        <w:gridCol w:w="1274"/>
+        <w:gridCol w:w="17"/>
+        <w:gridCol w:w="281"/>
+        <w:gridCol w:w="129"/>
         <w:gridCol w:w="425"/>
         <w:gridCol w:w="2135"/>
       </w:tblGrid>
@@ -297,50 +297,26 @@
                 <w:sz w:val="22"/>
                 <w:szCs w:val="22"/>
               </w:rPr>
-              <w:t xml:space="preserve">Correo electrónico: </w:t>
-            </w:r>
-            <w:r>
-              <w:rPr>
-                <w:rFonts w:eastAsia="Arial" w:cs="Arial" w:ascii="Arial" w:hAnsi="Arial"/>
-                <w:sz w:val="22"/>
-                <w:szCs w:val="22"/>
-              </w:rPr>
-              <w:t>marco.canas</w:t>
-            </w:r>
-            <w:r>
-              <w:rPr>
-                <w:rFonts w:eastAsia="Arial" w:cs="Arial" w:ascii="Arial" w:hAnsi="Arial"/>
-                <w:sz w:val="22"/>
-                <w:szCs w:val="22"/>
-              </w:rPr>
-              <w:t>@udea.edu.co</w:t>
-            </w:r>
-          </w:p>
-          <w:p>
-            <w:pPr>
-              <w:pStyle w:val="Normal"/>
-              <w:jc w:val="both"/>
-              <w:rPr>
-                <w:rFonts w:ascii="Arial" w:hAnsi="Arial" w:eastAsia="Arial" w:cs="Arial"/>
-                <w:sz w:val="22"/>
-                <w:szCs w:val="22"/>
-              </w:rPr>
-            </w:pPr>
-            <w:r>
-              <w:rPr>
-                <w:rFonts w:eastAsia="Arial" w:cs="Arial" w:ascii="Arial" w:hAnsi="Arial"/>
-                <w:sz w:val="22"/>
-                <w:szCs w:val="22"/>
-              </w:rPr>
-              <w:t xml:space="preserve">Tel: </w:t>
-            </w:r>
-            <w:r>
-              <w:rPr>
-                <w:rFonts w:eastAsia="Arial" w:cs="Arial" w:ascii="Arial" w:hAnsi="Arial"/>
-                <w:sz w:val="22"/>
-                <w:szCs w:val="22"/>
-              </w:rPr>
-              <w:t>3012391137</w:t>
+              <w:t>Correo electrónico: marco.canas@udea.edu.co</w:t>
+            </w:r>
+          </w:p>
+          <w:p>
+            <w:pPr>
+              <w:pStyle w:val="Normal"/>
+              <w:jc w:val="both"/>
+              <w:rPr>
+                <w:rFonts w:ascii="Arial" w:hAnsi="Arial" w:eastAsia="Arial" w:cs="Arial"/>
+                <w:sz w:val="22"/>
+                <w:szCs w:val="22"/>
+              </w:rPr>
+            </w:pPr>
+            <w:r>
+              <w:rPr>
+                <w:rFonts w:eastAsia="Arial" w:cs="Arial" w:ascii="Arial" w:hAnsi="Arial"/>
+                <w:sz w:val="22"/>
+                <w:szCs w:val="22"/>
+              </w:rPr>
+              <w:t>Tel: 3012391137</w:t>
             </w:r>
           </w:p>
         </w:tc>
@@ -414,7 +390,7 @@
         </w:tc>
         <w:tc>
           <w:tcPr>
-            <w:tcW w:w="3829" w:type="dxa"/>
+            <w:tcW w:w="3830" w:type="dxa"/>
             <w:gridSpan w:val="6"/>
             <w:tcBorders>
               <w:top w:val="single" w:sz="4" w:space="0" w:color="000000"/>
@@ -446,7 +422,7 @@
         </w:tc>
         <w:tc>
           <w:tcPr>
-            <w:tcW w:w="428" w:type="dxa"/>
+            <w:tcW w:w="427" w:type="dxa"/>
             <w:gridSpan w:val="3"/>
             <w:tcBorders>
               <w:top w:val="single" w:sz="4" w:space="0" w:color="000000"/>
@@ -589,7 +565,7 @@
         </w:tc>
         <w:tc>
           <w:tcPr>
-            <w:tcW w:w="424" w:type="dxa"/>
+            <w:tcW w:w="423" w:type="dxa"/>
             <w:tcBorders>
               <w:top w:val="single" w:sz="4" w:space="0" w:color="000000"/>
               <w:left w:val="single" w:sz="4" w:space="0" w:color="000000"/>
@@ -623,7 +599,7 @@
         </w:tc>
         <w:tc>
           <w:tcPr>
-            <w:tcW w:w="1419" w:type="dxa"/>
+            <w:tcW w:w="1420" w:type="dxa"/>
             <w:gridSpan w:val="3"/>
             <w:tcBorders>
               <w:top w:val="single" w:sz="4" w:space="0" w:color="000000"/>
@@ -784,7 +760,7 @@
         </w:tc>
         <w:tc>
           <w:tcPr>
-            <w:tcW w:w="280" w:type="dxa"/>
+            <w:tcW w:w="281" w:type="dxa"/>
             <w:tcBorders>
               <w:top w:val="single" w:sz="4" w:space="0" w:color="000000"/>
               <w:left w:val="single" w:sz="4" w:space="0" w:color="000000"/>
@@ -815,7 +791,7 @@
         </w:tc>
         <w:tc>
           <w:tcPr>
-            <w:tcW w:w="2690" w:type="dxa"/>
+            <w:tcW w:w="2689" w:type="dxa"/>
             <w:gridSpan w:val="3"/>
             <w:tcBorders>
               <w:top w:val="single" w:sz="4" w:space="0" w:color="000000"/>
@@ -915,23 +891,7 @@
                 <w:sz w:val="22"/>
                 <w:szCs w:val="22"/>
               </w:rPr>
-              <w:t xml:space="preserve">Análisis de Datos: Una aplicación de los algoritmos ARIMA, SVM y Random Forest, </w:t>
-            </w:r>
-            <w:r>
-              <w:rPr>
-                <w:rFonts w:eastAsia="Arial" w:cs="Arial" w:ascii="Arial" w:hAnsi="Arial"/>
-                <w:sz w:val="22"/>
-                <w:szCs w:val="22"/>
-              </w:rPr>
-              <w:t xml:space="preserve">diseño de páginas web con Python para comunicación científica del </w:t>
-            </w:r>
-            <w:r>
-              <w:rPr>
-                <w:rFonts w:eastAsia="Arial" w:cs="Arial" w:ascii="Arial" w:hAnsi="Arial"/>
-                <w:sz w:val="22"/>
-                <w:szCs w:val="22"/>
-              </w:rPr>
-              <w:t xml:space="preserve"> diseño de un Sistema de Alertas Temprana para dengue en Caucasia (SAT-dengue)</w:t>
+              <w:t>Análisis de Datos: Una aplicación de los algoritmos ARIMA, SVM y Random Forest, diseño de páginas web con Python para comunicación científica del  diseño de un Sistema de Alertas Temprana para dengue en Caucasia (SAT-dengue)</w:t>
             </w:r>
           </w:p>
         </w:tc>
@@ -1045,7 +1005,7 @@
         </w:tc>
         <w:tc>
           <w:tcPr>
-            <w:tcW w:w="424" w:type="dxa"/>
+            <w:tcW w:w="423" w:type="dxa"/>
             <w:tcBorders>
               <w:top w:val="single" w:sz="4" w:space="0" w:color="000000"/>
               <w:left w:val="single" w:sz="4" w:space="0" w:color="000000"/>
@@ -1076,7 +1036,7 @@
         </w:tc>
         <w:tc>
           <w:tcPr>
-            <w:tcW w:w="2695" w:type="dxa"/>
+            <w:tcW w:w="2696" w:type="dxa"/>
             <w:gridSpan w:val="6"/>
             <w:tcBorders>
               <w:top w:val="single" w:sz="4" w:space="0" w:color="000000"/>
@@ -1522,7 +1482,7 @@
         </w:trPr>
         <w:tc>
           <w:tcPr>
-            <w:tcW w:w="1015" w:type="dxa"/>
+            <w:tcW w:w="1014" w:type="dxa"/>
             <w:vMerge w:val="restart"/>
             <w:tcBorders>
               <w:top w:val="single" w:sz="4" w:space="0" w:color="000000"/>
@@ -1555,7 +1515,7 @@
         </w:tc>
         <w:tc>
           <w:tcPr>
-            <w:tcW w:w="1246" w:type="dxa"/>
+            <w:tcW w:w="1247" w:type="dxa"/>
             <w:tcBorders>
               <w:top w:val="single" w:sz="4" w:space="0" w:color="000000"/>
               <w:left w:val="single" w:sz="4" w:space="0" w:color="000000"/>
@@ -1658,7 +1618,7 @@
         </w:trPr>
         <w:tc>
           <w:tcPr>
-            <w:tcW w:w="1015" w:type="dxa"/>
+            <w:tcW w:w="1014" w:type="dxa"/>
             <w:vMerge w:val="continue"/>
             <w:tcBorders>
               <w:top w:val="single" w:sz="4" w:space="0" w:color="000000"/>
@@ -1691,7 +1651,7 @@
         </w:tc>
         <w:tc>
           <w:tcPr>
-            <w:tcW w:w="1246" w:type="dxa"/>
+            <w:tcW w:w="1247" w:type="dxa"/>
             <w:tcBorders>
               <w:top w:val="single" w:sz="4" w:space="0" w:color="000000"/>
               <w:left w:val="single" w:sz="4" w:space="0" w:color="000000"/>
@@ -1794,7 +1754,7 @@
         </w:trPr>
         <w:tc>
           <w:tcPr>
-            <w:tcW w:w="1015" w:type="dxa"/>
+            <w:tcW w:w="1014" w:type="dxa"/>
             <w:vMerge w:val="continue"/>
             <w:tcBorders>
               <w:top w:val="single" w:sz="4" w:space="0" w:color="000000"/>
@@ -1827,7 +1787,7 @@
         </w:tc>
         <w:tc>
           <w:tcPr>
-            <w:tcW w:w="1246" w:type="dxa"/>
+            <w:tcW w:w="1247" w:type="dxa"/>
             <w:tcBorders>
               <w:top w:val="single" w:sz="4" w:space="0" w:color="000000"/>
               <w:left w:val="single" w:sz="4" w:space="0" w:color="000000"/>
@@ -2040,7 +2000,7 @@
                 <w:sz w:val="22"/>
                 <w:szCs w:val="22"/>
               </w:rPr>
-              <w:t xml:space="preserve">Nilson </w:t>
+              <w:t>Nilson</w:t>
             </w:r>
           </w:p>
           <w:p>
@@ -2730,7 +2690,54 @@
                 <w:sz w:val="22"/>
                 <w:szCs w:val="22"/>
               </w:rPr>
-              <w:t>1. **Introducción a las Series de Tiempo:**</w:t>
+              <w:t>1. Introducción al lenguaje python para ciencia de datos</w:t>
+            </w:r>
+          </w:p>
+          <w:p>
+            <w:pPr>
+              <w:pStyle w:val="Normal"/>
+              <w:shd w:val="clear" w:color="auto" w:fill="FFFFFF"/>
+              <w:jc w:val="both"/>
+              <w:rPr>
+                <w:rFonts w:ascii="Arial" w:hAnsi="Arial" w:eastAsia="Arial" w:cs="Arial"/>
+                <w:sz w:val="22"/>
+                <w:szCs w:val="22"/>
+              </w:rPr>
+            </w:pPr>
+            <w:r>
+              <w:rPr>
+                <w:rFonts w:eastAsia="Arial" w:cs="Arial" w:ascii="Arial" w:hAnsi="Arial"/>
+                <w:sz w:val="22"/>
+                <w:szCs w:val="22"/>
+              </w:rPr>
+            </w:r>
+          </w:p>
+          <w:p>
+            <w:pPr>
+              <w:pStyle w:val="Normal"/>
+              <w:shd w:val="clear" w:color="auto" w:fill="FFFFFF"/>
+              <w:jc w:val="both"/>
+              <w:rPr>
+                <w:rFonts w:ascii="Arial" w:hAnsi="Arial" w:eastAsia="Arial" w:cs="Arial"/>
+                <w:sz w:val="22"/>
+                <w:szCs w:val="22"/>
+              </w:rPr>
+            </w:pPr>
+            <w:r>
+              <w:rPr>
+                <w:rFonts w:eastAsia="Arial" w:cs="Arial" w:ascii="Arial" w:hAnsi="Arial"/>
+                <w:sz w:val="22"/>
+                <w:szCs w:val="22"/>
+              </w:rPr>
+              <w:t>2</w:t>
+            </w:r>
+            <w:r>
+              <w:rPr>
+                <w:rFonts w:eastAsia="Arial" w:cs="Arial" w:ascii="Arial" w:hAnsi="Arial"/>
+                <w:sz w:val="22"/>
+                <w:szCs w:val="22"/>
+              </w:rPr>
+              <w:t>. **Introducción a las Series de Tiempo:**</w:t>
             </w:r>
           </w:p>
           <w:p>

</xml_diff>